<commit_message>
change berkas adm ka from client side to php word
</commit_message>
<xml_diff>
--- a/public/template_berkas_adm_yes.docx
+++ b/public/template_berkas_adm_yes.docx
@@ -159,97 +159,7 @@
           <w:sz w:val="16"/>
           <w:szCs w:val="16"/>
         </w:rPr>
-        <w:t xml:space="preserve">Gedung </w:t>
-      </w:r>
-      <w:proofErr w:type="spellStart"/>
-      <w:r>
-        <w:rPr>
-          <w:rFonts w:ascii="Tahoma" w:hAnsi="Tahoma" w:cs="Tahoma"/>
-          <w:sz w:val="16"/>
-          <w:szCs w:val="16"/>
-        </w:rPr>
-        <w:t>Manggala</w:t>
-      </w:r>
-      <w:proofErr w:type="spellEnd"/>
-      <w:r>
-        <w:rPr>
-          <w:rFonts w:ascii="Tahoma" w:hAnsi="Tahoma" w:cs="Tahoma"/>
-          <w:sz w:val="16"/>
-          <w:szCs w:val="16"/>
-        </w:rPr>
-        <w:t xml:space="preserve"> </w:t>
-      </w:r>
-      <w:proofErr w:type="spellStart"/>
-      <w:r>
-        <w:rPr>
-          <w:rFonts w:ascii="Tahoma" w:hAnsi="Tahoma" w:cs="Tahoma"/>
-          <w:sz w:val="16"/>
-          <w:szCs w:val="16"/>
-        </w:rPr>
-        <w:t>Wanabakti</w:t>
-      </w:r>
-      <w:proofErr w:type="spellEnd"/>
-      <w:r>
-        <w:rPr>
-          <w:rFonts w:ascii="Tahoma" w:hAnsi="Tahoma" w:cs="Tahoma"/>
-          <w:sz w:val="16"/>
-          <w:szCs w:val="16"/>
-        </w:rPr>
-        <w:t xml:space="preserve"> Blok IV </w:t>
-      </w:r>
-      <w:proofErr w:type="spellStart"/>
-      <w:r>
-        <w:rPr>
-          <w:rFonts w:ascii="Tahoma" w:hAnsi="Tahoma" w:cs="Tahoma"/>
-          <w:sz w:val="16"/>
-          <w:szCs w:val="16"/>
-        </w:rPr>
-        <w:t>Lantai</w:t>
-      </w:r>
-      <w:proofErr w:type="spellEnd"/>
-      <w:r>
-        <w:rPr>
-          <w:rFonts w:ascii="Tahoma" w:hAnsi="Tahoma" w:cs="Tahoma"/>
-          <w:sz w:val="16"/>
-          <w:szCs w:val="16"/>
-        </w:rPr>
-        <w:t xml:space="preserve"> 6 Wing C – Jl. </w:t>
-      </w:r>
-      <w:proofErr w:type="spellStart"/>
-      <w:r>
-        <w:rPr>
-          <w:rFonts w:ascii="Tahoma" w:hAnsi="Tahoma" w:cs="Tahoma"/>
-          <w:sz w:val="16"/>
-          <w:szCs w:val="16"/>
-        </w:rPr>
-        <w:t>Jend</w:t>
-      </w:r>
-      <w:proofErr w:type="spellEnd"/>
-      <w:r>
-        <w:rPr>
-          <w:rFonts w:ascii="Tahoma" w:hAnsi="Tahoma" w:cs="Tahoma"/>
-          <w:sz w:val="16"/>
-          <w:szCs w:val="16"/>
-        </w:rPr>
-        <w:t xml:space="preserve">. </w:t>
-      </w:r>
-      <w:proofErr w:type="spellStart"/>
-      <w:r>
-        <w:rPr>
-          <w:rFonts w:ascii="Tahoma" w:hAnsi="Tahoma" w:cs="Tahoma"/>
-          <w:sz w:val="16"/>
-          <w:szCs w:val="16"/>
-        </w:rPr>
-        <w:t>Gatot</w:t>
-      </w:r>
-      <w:proofErr w:type="spellEnd"/>
-      <w:r>
-        <w:rPr>
-          <w:rFonts w:ascii="Tahoma" w:hAnsi="Tahoma" w:cs="Tahoma"/>
-          <w:sz w:val="16"/>
-          <w:szCs w:val="16"/>
-        </w:rPr>
-        <w:t xml:space="preserve"> Subroto, Jakarta 10270</w:t>
+        <w:t>Gedung Manggala Wanabakti Blok IV Lantai 6 Wing C – Jl. Jend. Gatot Subroto, Jakarta 10270</w:t>
       </w:r>
     </w:p>
     <w:p>
@@ -263,41 +173,13 @@
           <w:szCs w:val="16"/>
         </w:rPr>
       </w:pPr>
-      <w:proofErr w:type="spellStart"/>
       <w:r>
         <w:rPr>
           <w:rFonts w:ascii="Tahoma" w:hAnsi="Tahoma" w:cs="Tahoma"/>
           <w:sz w:val="16"/>
           <w:szCs w:val="16"/>
         </w:rPr>
-        <w:t>Telepon</w:t>
-      </w:r>
-      <w:proofErr w:type="spellEnd"/>
-      <w:r>
-        <w:rPr>
-          <w:rFonts w:ascii="Tahoma" w:hAnsi="Tahoma" w:cs="Tahoma"/>
-          <w:sz w:val="16"/>
-          <w:szCs w:val="16"/>
-        </w:rPr>
-        <w:t xml:space="preserve"> (021) 5705090; </w:t>
-      </w:r>
-      <w:proofErr w:type="spellStart"/>
-      <w:r>
-        <w:rPr>
-          <w:rFonts w:ascii="Tahoma" w:hAnsi="Tahoma" w:cs="Tahoma"/>
-          <w:sz w:val="16"/>
-          <w:szCs w:val="16"/>
-        </w:rPr>
-        <w:t>Faksimile</w:t>
-      </w:r>
-      <w:proofErr w:type="spellEnd"/>
-      <w:r>
-        <w:rPr>
-          <w:rFonts w:ascii="Tahoma" w:hAnsi="Tahoma" w:cs="Tahoma"/>
-          <w:sz w:val="16"/>
-          <w:szCs w:val="16"/>
-        </w:rPr>
-        <w:t xml:space="preserve"> 5705090</w:t>
+        <w:t>Telepon (021) 5705090; Faksimile 5705090</w:t>
       </w:r>
     </w:p>
     <w:p>
@@ -424,7 +306,7 @@
                 <w:sz w:val="16"/>
                 <w:szCs w:val="16"/>
               </w:rPr>
-              <w:t xml:space="preserve"> {project_title}</w:t>
+              <w:t xml:space="preserve"> </w:t>
             </w:r>
             <w:r>
               <w:rPr>
@@ -434,7 +316,37 @@
                 <w:sz w:val="16"/>
                 <w:szCs w:val="16"/>
               </w:rPr>
+              <w:t>$</w:t>
+            </w:r>
+            <w:r>
+              <w:rPr>
+                <w:rFonts w:ascii="Tahoma" w:hAnsi="Tahoma" w:cs="Tahoma"/>
+                <w:b/>
+                <w:noProof/>
+                <w:sz w:val="16"/>
+                <w:szCs w:val="16"/>
+              </w:rPr>
+              <w:t>{project_title}</w:t>
+            </w:r>
+            <w:r>
+              <w:rPr>
+                <w:rFonts w:ascii="Tahoma" w:hAnsi="Tahoma" w:cs="Tahoma"/>
+                <w:b/>
+                <w:noProof/>
+                <w:sz w:val="16"/>
+                <w:szCs w:val="16"/>
+              </w:rPr>
               <w:t xml:space="preserve"> oleh </w:t>
+            </w:r>
+            <w:r>
+              <w:rPr>
+                <w:rFonts w:ascii="Tahoma" w:hAnsi="Tahoma" w:cs="Tahoma"/>
+                <w:b/>
+                <w:noProof/>
+                <w:sz w:val="16"/>
+                <w:szCs w:val="16"/>
+              </w:rPr>
+              <w:t>$</w:t>
             </w:r>
             <w:r>
               <w:rPr>
@@ -543,6 +455,15 @@
                 <w:sz w:val="16"/>
                 <w:szCs w:val="16"/>
               </w:rPr>
+              <w:t>$</w:t>
+            </w:r>
+            <w:r>
+              <w:rPr>
+                <w:rFonts w:ascii="Tahoma" w:hAnsi="Tahoma" w:cs="Tahoma"/>
+                <w:noProof/>
+                <w:sz w:val="16"/>
+                <w:szCs w:val="16"/>
+              </w:rPr>
               <w:t>{project_title}</w:t>
             </w:r>
           </w:p>
@@ -633,6 +554,15 @@
                 <w:sz w:val="16"/>
                 <w:szCs w:val="16"/>
               </w:rPr>
+              <w:t>$</w:t>
+            </w:r>
+            <w:r>
+              <w:rPr>
+                <w:rFonts w:ascii="Tahoma" w:hAnsi="Tahoma" w:cs="Tahoma"/>
+                <w:noProof/>
+                <w:sz w:val="16"/>
+                <w:szCs w:val="16"/>
+              </w:rPr>
               <w:t>{pemrakarsa}</w:t>
             </w:r>
           </w:p>
@@ -735,6 +665,15 @@
                 <w:sz w:val="16"/>
                 <w:szCs w:val="16"/>
               </w:rPr>
+              <w:t>$</w:t>
+            </w:r>
+            <w:r>
+              <w:rPr>
+                <w:rFonts w:ascii="Tahoma" w:hAnsi="Tahoma" w:cs="Tahoma"/>
+                <w:noProof/>
+                <w:sz w:val="16"/>
+                <w:szCs w:val="16"/>
+              </w:rPr>
               <w:t>{tim_penyusun}</w:t>
             </w:r>
           </w:p>
@@ -757,7 +696,16 @@
                 <w:sz w:val="16"/>
                 <w:szCs w:val="16"/>
               </w:rPr>
-              <w:t>{#anggota_penyusun}</w:t>
+              <w:t>$</w:t>
+            </w:r>
+            <w:r>
+              <w:rPr>
+                <w:rFonts w:ascii="Tahoma" w:hAnsi="Tahoma" w:cs="Tahoma"/>
+                <w:noProof/>
+                <w:sz w:val="16"/>
+                <w:szCs w:val="16"/>
+              </w:rPr>
+              <w:t>{anggota_penyusun}</w:t>
             </w:r>
           </w:p>
           <w:p>
@@ -779,6 +727,15 @@
                 <w:sz w:val="16"/>
                 <w:szCs w:val="16"/>
               </w:rPr>
+              <w:t>$</w:t>
+            </w:r>
+            <w:r>
+              <w:rPr>
+                <w:rFonts w:ascii="Tahoma" w:hAnsi="Tahoma" w:cs="Tahoma"/>
+                <w:noProof/>
+                <w:sz w:val="16"/>
+                <w:szCs w:val="16"/>
+              </w:rPr>
               <w:t>{penyusun}</w:t>
             </w:r>
           </w:p>
@@ -794,6 +751,15 @@
                 <w:szCs w:val="16"/>
               </w:rPr>
             </w:pPr>
+            <w:r>
+              <w:rPr>
+                <w:rFonts w:ascii="Tahoma" w:hAnsi="Tahoma" w:cs="Tahoma"/>
+                <w:noProof/>
+                <w:sz w:val="16"/>
+                <w:szCs w:val="16"/>
+              </w:rPr>
+              <w:t>$</w:t>
+            </w:r>
             <w:r>
               <w:rPr>
                 <w:rFonts w:ascii="Tahoma" w:hAnsi="Tahoma" w:cs="Tahoma"/>
@@ -903,6 +869,15 @@
                 <w:sz w:val="16"/>
                 <w:szCs w:val="16"/>
               </w:rPr>
+              <w:t>$</w:t>
+            </w:r>
+            <w:r>
+              <w:rPr>
+                <w:rFonts w:ascii="Tahoma" w:hAnsi="Tahoma" w:cs="Tahoma"/>
+                <w:noProof/>
+                <w:sz w:val="16"/>
+                <w:szCs w:val="16"/>
+              </w:rPr>
               <w:t>{project_description}</w:t>
             </w:r>
           </w:p>
@@ -1007,6 +982,15 @@
                 <w:szCs w:val="16"/>
               </w:rPr>
             </w:pPr>
+            <w:r>
+              <w:rPr>
+                <w:rFonts w:ascii="Tahoma" w:hAnsi="Tahoma" w:cs="Tahoma"/>
+                <w:noProof/>
+                <w:sz w:val="16"/>
+                <w:szCs w:val="16"/>
+              </w:rPr>
+              <w:t>$</w:t>
+            </w:r>
             <w:r>
               <w:rPr>
                 <w:rFonts w:ascii="Tahoma" w:hAnsi="Tahoma" w:cs="Tahoma"/>
@@ -1411,6 +1395,15 @@
                 <w:szCs w:val="16"/>
               </w:rPr>
             </w:pPr>
+            <w:r>
+              <w:rPr>
+                <w:rFonts w:ascii="Tahoma" w:hAnsi="Tahoma" w:cs="Tahoma"/>
+                <w:noProof/>
+                <w:sz w:val="16"/>
+                <w:szCs w:val="16"/>
+              </w:rPr>
+              <w:t>$</w:t>
+            </w:r>
             <w:r>
               <w:rPr>
                 <w:rFonts w:ascii="Tahoma" w:hAnsi="Tahoma" w:cs="Tahoma"/>
@@ -1526,7 +1519,15 @@
                 <w:sz w:val="16"/>
                 <w:szCs w:val="16"/>
               </w:rPr>
-              <w:t>{#meeting_invitations}</w:t>
+              <w:t>$</w:t>
+            </w:r>
+            <w:r>
+              <w:rPr>
+                <w:rFonts w:ascii="Tahoma" w:hAnsi="Tahoma" w:cs="Tahoma"/>
+                <w:sz w:val="16"/>
+                <w:szCs w:val="16"/>
+              </w:rPr>
+              <w:t>{meeting_invitations}</w:t>
             </w:r>
           </w:p>
           <w:p>
@@ -1545,6 +1546,14 @@
                 <w:sz w:val="16"/>
                 <w:szCs w:val="16"/>
               </w:rPr>
+              <w:t>$</w:t>
+            </w:r>
+            <w:r>
+              <w:rPr>
+                <w:rFonts w:ascii="Tahoma" w:hAnsi="Tahoma" w:cs="Tahoma"/>
+                <w:sz w:val="16"/>
+                <w:szCs w:val="16"/>
+              </w:rPr>
               <w:t>{invitations}</w:t>
             </w:r>
           </w:p>
@@ -1564,25 +1573,15 @@
                 <w:sz w:val="16"/>
                 <w:szCs w:val="16"/>
               </w:rPr>
-              <w:t>{/</w:t>
-            </w:r>
-            <w:proofErr w:type="spellStart"/>
-            <w:r>
-              <w:rPr>
-                <w:rFonts w:ascii="Tahoma" w:hAnsi="Tahoma" w:cs="Tahoma"/>
-                <w:sz w:val="16"/>
-                <w:szCs w:val="16"/>
-              </w:rPr>
-              <w:t>meeting_invitations</w:t>
-            </w:r>
-            <w:proofErr w:type="spellEnd"/>
-            <w:r>
-              <w:rPr>
-                <w:rFonts w:ascii="Tahoma" w:hAnsi="Tahoma" w:cs="Tahoma"/>
-                <w:sz w:val="16"/>
-                <w:szCs w:val="16"/>
-              </w:rPr>
-              <w:t>}</w:t>
+              <w:t>$</w:t>
+            </w:r>
+            <w:r>
+              <w:rPr>
+                <w:rFonts w:ascii="Tahoma" w:hAnsi="Tahoma" w:cs="Tahoma"/>
+                <w:sz w:val="16"/>
+                <w:szCs w:val="16"/>
+              </w:rPr>
+              <w:t>{/meeting_invitations}</w:t>
             </w:r>
           </w:p>
         </w:tc>
@@ -1708,6 +1707,15 @@
                 <w:sz w:val="16"/>
                 <w:szCs w:val="16"/>
               </w:rPr>
+              <w:t>$</w:t>
+            </w:r>
+            <w:r>
+              <w:rPr>
+                <w:rFonts w:ascii="Tahoma" w:hAnsi="Tahoma" w:cs="Tahoma"/>
+                <w:noProof/>
+                <w:sz w:val="16"/>
+                <w:szCs w:val="16"/>
+              </w:rPr>
               <w:t>{docs_date}</w:t>
             </w:r>
           </w:p>
@@ -1804,6 +1812,15 @@
                 <w:szCs w:val="16"/>
               </w:rPr>
               <w:t xml:space="preserve"> </w:t>
+            </w:r>
+            <w:r>
+              <w:rPr>
+                <w:rFonts w:ascii="Tahoma" w:hAnsi="Tahoma" w:cs="Tahoma"/>
+                <w:noProof/>
+                <w:sz w:val="16"/>
+                <w:szCs w:val="16"/>
+              </w:rPr>
+              <w:t>$</w:t>
             </w:r>
             <w:r>
               <w:rPr>
@@ -1866,6 +1883,15 @@
                 <w:szCs w:val="16"/>
               </w:rPr>
             </w:pPr>
+            <w:r>
+              <w:rPr>
+                <w:rFonts w:ascii="Tahoma" w:hAnsi="Tahoma" w:cs="Tahoma"/>
+                <w:noProof/>
+                <w:sz w:val="16"/>
+                <w:szCs w:val="16"/>
+              </w:rPr>
+              <w:t>$</w:t>
+            </w:r>
             <w:r>
               <w:rPr>
                 <w:rFonts w:ascii="Tahoma" w:hAnsi="Tahoma" w:cs="Tahoma"/>
@@ -2534,97 +2560,7 @@
           <w:sz w:val="16"/>
           <w:szCs w:val="16"/>
         </w:rPr>
-        <w:t xml:space="preserve">Gedung </w:t>
-      </w:r>
-      <w:proofErr w:type="spellStart"/>
-      <w:r>
-        <w:rPr>
-          <w:rFonts w:ascii="Tahoma" w:hAnsi="Tahoma" w:cs="Tahoma"/>
-          <w:sz w:val="16"/>
-          <w:szCs w:val="16"/>
-        </w:rPr>
-        <w:t>Manggala</w:t>
-      </w:r>
-      <w:proofErr w:type="spellEnd"/>
-      <w:r>
-        <w:rPr>
-          <w:rFonts w:ascii="Tahoma" w:hAnsi="Tahoma" w:cs="Tahoma"/>
-          <w:sz w:val="16"/>
-          <w:szCs w:val="16"/>
-        </w:rPr>
-        <w:t xml:space="preserve"> </w:t>
-      </w:r>
-      <w:proofErr w:type="spellStart"/>
-      <w:r>
-        <w:rPr>
-          <w:rFonts w:ascii="Tahoma" w:hAnsi="Tahoma" w:cs="Tahoma"/>
-          <w:sz w:val="16"/>
-          <w:szCs w:val="16"/>
-        </w:rPr>
-        <w:t>Wanabakti</w:t>
-      </w:r>
-      <w:proofErr w:type="spellEnd"/>
-      <w:r>
-        <w:rPr>
-          <w:rFonts w:ascii="Tahoma" w:hAnsi="Tahoma" w:cs="Tahoma"/>
-          <w:sz w:val="16"/>
-          <w:szCs w:val="16"/>
-        </w:rPr>
-        <w:t xml:space="preserve"> Blok IV </w:t>
-      </w:r>
-      <w:proofErr w:type="spellStart"/>
-      <w:r>
-        <w:rPr>
-          <w:rFonts w:ascii="Tahoma" w:hAnsi="Tahoma" w:cs="Tahoma"/>
-          <w:sz w:val="16"/>
-          <w:szCs w:val="16"/>
-        </w:rPr>
-        <w:t>Lantai</w:t>
-      </w:r>
-      <w:proofErr w:type="spellEnd"/>
-      <w:r>
-        <w:rPr>
-          <w:rFonts w:ascii="Tahoma" w:hAnsi="Tahoma" w:cs="Tahoma"/>
-          <w:sz w:val="16"/>
-          <w:szCs w:val="16"/>
-        </w:rPr>
-        <w:t xml:space="preserve"> 6 Wing C – Jl. </w:t>
-      </w:r>
-      <w:proofErr w:type="spellStart"/>
-      <w:r>
-        <w:rPr>
-          <w:rFonts w:ascii="Tahoma" w:hAnsi="Tahoma" w:cs="Tahoma"/>
-          <w:sz w:val="16"/>
-          <w:szCs w:val="16"/>
-        </w:rPr>
-        <w:t>Jend</w:t>
-      </w:r>
-      <w:proofErr w:type="spellEnd"/>
-      <w:r>
-        <w:rPr>
-          <w:rFonts w:ascii="Tahoma" w:hAnsi="Tahoma" w:cs="Tahoma"/>
-          <w:sz w:val="16"/>
-          <w:szCs w:val="16"/>
-        </w:rPr>
-        <w:t xml:space="preserve">. </w:t>
-      </w:r>
-      <w:proofErr w:type="spellStart"/>
-      <w:r>
-        <w:rPr>
-          <w:rFonts w:ascii="Tahoma" w:hAnsi="Tahoma" w:cs="Tahoma"/>
-          <w:sz w:val="16"/>
-          <w:szCs w:val="16"/>
-        </w:rPr>
-        <w:t>Gatot</w:t>
-      </w:r>
-      <w:proofErr w:type="spellEnd"/>
-      <w:r>
-        <w:rPr>
-          <w:rFonts w:ascii="Tahoma" w:hAnsi="Tahoma" w:cs="Tahoma"/>
-          <w:sz w:val="16"/>
-          <w:szCs w:val="16"/>
-        </w:rPr>
-        <w:t xml:space="preserve"> Subroto, Jakarta 10270</w:t>
+        <w:t>Gedung Manggala Wanabakti Blok IV Lantai 6 Wing C – Jl. Jend. Gatot Subroto, Jakarta 10270</w:t>
       </w:r>
     </w:p>
     <w:p>
@@ -2639,41 +2575,13 @@
           <w:lang w:val="id-ID"/>
         </w:rPr>
       </w:pPr>
-      <w:proofErr w:type="spellStart"/>
       <w:r>
         <w:rPr>
           <w:rFonts w:ascii="Tahoma" w:hAnsi="Tahoma" w:cs="Tahoma"/>
           <w:sz w:val="16"/>
           <w:szCs w:val="16"/>
         </w:rPr>
-        <w:t>Telepon</w:t>
-      </w:r>
-      <w:proofErr w:type="spellEnd"/>
-      <w:r>
-        <w:rPr>
-          <w:rFonts w:ascii="Tahoma" w:hAnsi="Tahoma" w:cs="Tahoma"/>
-          <w:sz w:val="16"/>
-          <w:szCs w:val="16"/>
-        </w:rPr>
-        <w:t xml:space="preserve"> (021) 5705090; </w:t>
-      </w:r>
-      <w:proofErr w:type="spellStart"/>
-      <w:r>
-        <w:rPr>
-          <w:rFonts w:ascii="Tahoma" w:hAnsi="Tahoma" w:cs="Tahoma"/>
-          <w:sz w:val="16"/>
-          <w:szCs w:val="16"/>
-        </w:rPr>
-        <w:t>Faksimile</w:t>
-      </w:r>
-      <w:proofErr w:type="spellEnd"/>
-      <w:r>
-        <w:rPr>
-          <w:rFonts w:ascii="Tahoma" w:hAnsi="Tahoma" w:cs="Tahoma"/>
-          <w:sz w:val="16"/>
-          <w:szCs w:val="16"/>
-        </w:rPr>
-        <w:t xml:space="preserve"> 5705090</w:t>
+        <w:t>Telepon (021) 5705090; Faksimile 5705090</w:t>
       </w:r>
     </w:p>
     <w:p>
@@ -2806,7 +2714,7 @@
                 <w:sz w:val="16"/>
                 <w:szCs w:val="16"/>
               </w:rPr>
-              <w:t xml:space="preserve"> {project_title}</w:t>
+              <w:t xml:space="preserve"> </w:t>
             </w:r>
             <w:r>
               <w:rPr>
@@ -2816,7 +2724,37 @@
                 <w:sz w:val="16"/>
                 <w:szCs w:val="16"/>
               </w:rPr>
+              <w:t>$</w:t>
+            </w:r>
+            <w:r>
+              <w:rPr>
+                <w:rFonts w:ascii="Tahoma" w:hAnsi="Tahoma" w:cs="Tahoma"/>
+                <w:b/>
+                <w:noProof/>
+                <w:sz w:val="16"/>
+                <w:szCs w:val="16"/>
+              </w:rPr>
+              <w:t>{project_title}</w:t>
+            </w:r>
+            <w:r>
+              <w:rPr>
+                <w:rFonts w:ascii="Tahoma" w:hAnsi="Tahoma" w:cs="Tahoma"/>
+                <w:b/>
+                <w:noProof/>
+                <w:sz w:val="16"/>
+                <w:szCs w:val="16"/>
+              </w:rPr>
               <w:t xml:space="preserve"> oleh </w:t>
+            </w:r>
+            <w:r>
+              <w:rPr>
+                <w:rFonts w:ascii="Tahoma" w:hAnsi="Tahoma" w:cs="Tahoma"/>
+                <w:b/>
+                <w:noProof/>
+                <w:sz w:val="16"/>
+                <w:szCs w:val="16"/>
+              </w:rPr>
+              <w:t>$</w:t>
             </w:r>
             <w:r>
               <w:rPr>
@@ -3085,6 +3023,15 @@
                 <w:sz w:val="16"/>
                 <w:szCs w:val="16"/>
               </w:rPr>
+              <w:t>$</w:t>
+            </w:r>
+            <w:r>
+              <w:rPr>
+                <w:rFonts w:ascii="Tahoma" w:hAnsi="Tahoma" w:cs="Tahoma"/>
+                <w:noProof/>
+                <w:sz w:val="16"/>
+                <w:szCs w:val="16"/>
+              </w:rPr>
               <w:t>{tata_ruang_yes}</w:t>
             </w:r>
           </w:p>
@@ -3111,6 +3058,15 @@
                 <w:sz w:val="16"/>
                 <w:szCs w:val="16"/>
               </w:rPr>
+              <w:t>$</w:t>
+            </w:r>
+            <w:r>
+              <w:rPr>
+                <w:rFonts w:ascii="Tahoma" w:hAnsi="Tahoma" w:cs="Tahoma"/>
+                <w:noProof/>
+                <w:sz w:val="16"/>
+                <w:szCs w:val="16"/>
+              </w:rPr>
               <w:t>{tata_ruang_no}</w:t>
             </w:r>
           </w:p>
@@ -3132,6 +3088,15 @@
                 <w:szCs w:val="16"/>
               </w:rPr>
             </w:pPr>
+            <w:r>
+              <w:rPr>
+                <w:rFonts w:ascii="Tahoma" w:hAnsi="Tahoma" w:cs="Tahoma"/>
+                <w:noProof/>
+                <w:sz w:val="16"/>
+                <w:szCs w:val="16"/>
+              </w:rPr>
+              <w:t>$</w:t>
+            </w:r>
             <w:r>
               <w:rPr>
                 <w:rFonts w:ascii="Tahoma" w:hAnsi="Tahoma" w:cs="Tahoma"/>
@@ -3230,6 +3195,15 @@
                 <w:sz w:val="16"/>
                 <w:szCs w:val="16"/>
               </w:rPr>
+              <w:t>$</w:t>
+            </w:r>
+            <w:r>
+              <w:rPr>
+                <w:rFonts w:ascii="Tahoma" w:hAnsi="Tahoma" w:cs="Tahoma"/>
+                <w:noProof/>
+                <w:sz w:val="16"/>
+                <w:szCs w:val="16"/>
+              </w:rPr>
               <w:t>{persetujuan_awal_yes}</w:t>
             </w:r>
           </w:p>
@@ -3256,6 +3230,15 @@
                 <w:sz w:val="16"/>
                 <w:szCs w:val="16"/>
               </w:rPr>
+              <w:t>$</w:t>
+            </w:r>
+            <w:r>
+              <w:rPr>
+                <w:rFonts w:ascii="Tahoma" w:hAnsi="Tahoma" w:cs="Tahoma"/>
+                <w:noProof/>
+                <w:sz w:val="16"/>
+                <w:szCs w:val="16"/>
+              </w:rPr>
               <w:t>{persetujuan_awal_no}</w:t>
             </w:r>
           </w:p>
@@ -3277,6 +3260,15 @@
                 <w:szCs w:val="16"/>
               </w:rPr>
             </w:pPr>
+            <w:r>
+              <w:rPr>
+                <w:rFonts w:ascii="Tahoma" w:hAnsi="Tahoma" w:cs="Tahoma"/>
+                <w:noProof/>
+                <w:sz w:val="16"/>
+                <w:szCs w:val="16"/>
+              </w:rPr>
+              <w:t>$</w:t>
+            </w:r>
             <w:r>
               <w:rPr>
                 <w:rFonts w:ascii="Tahoma" w:hAnsi="Tahoma" w:cs="Tahoma"/>
@@ -3366,6 +3358,15 @@
                 <w:sz w:val="16"/>
                 <w:szCs w:val="16"/>
               </w:rPr>
+              <w:t>$</w:t>
+            </w:r>
+            <w:r>
+              <w:rPr>
+                <w:rFonts w:ascii="Tahoma" w:hAnsi="Tahoma" w:cs="Tahoma"/>
+                <w:noProof/>
+                <w:sz w:val="16"/>
+                <w:szCs w:val="16"/>
+              </w:rPr>
               <w:t>{</w:t>
             </w:r>
             <w:r>
@@ -3428,6 +3429,15 @@
                 <w:sz w:val="16"/>
                 <w:szCs w:val="16"/>
               </w:rPr>
+              <w:t>$</w:t>
+            </w:r>
+            <w:r>
+              <w:rPr>
+                <w:rFonts w:ascii="Tahoma" w:hAnsi="Tahoma" w:cs="Tahoma"/>
+                <w:noProof/>
+                <w:sz w:val="16"/>
+                <w:szCs w:val="16"/>
+              </w:rPr>
               <w:t>{hasil_penapisan_no}</w:t>
             </w:r>
           </w:p>
@@ -3446,6 +3456,15 @@
                 <w:szCs w:val="16"/>
               </w:rPr>
             </w:pPr>
+            <w:r>
+              <w:rPr>
+                <w:rFonts w:ascii="Tahoma" w:hAnsi="Tahoma" w:cs="Tahoma"/>
+                <w:noProof/>
+                <w:sz w:val="16"/>
+                <w:szCs w:val="16"/>
+              </w:rPr>
+              <w:t>$</w:t>
+            </w:r>
             <w:r>
               <w:rPr>
                 <w:rFonts w:ascii="Tahoma" w:hAnsi="Tahoma" w:cs="Tahoma"/>
@@ -3535,6 +3554,15 @@
                 <w:sz w:val="16"/>
                 <w:szCs w:val="16"/>
               </w:rPr>
+              <w:t>$</w:t>
+            </w:r>
+            <w:r>
+              <w:rPr>
+                <w:rFonts w:ascii="Tahoma" w:hAnsi="Tahoma" w:cs="Tahoma"/>
+                <w:noProof/>
+                <w:sz w:val="16"/>
+                <w:szCs w:val="16"/>
+              </w:rPr>
               <w:t>{surat_penyusun_yes}</w:t>
             </w:r>
           </w:p>
@@ -3561,6 +3589,15 @@
                 <w:sz w:val="16"/>
                 <w:szCs w:val="16"/>
               </w:rPr>
+              <w:t>$</w:t>
+            </w:r>
+            <w:r>
+              <w:rPr>
+                <w:rFonts w:ascii="Tahoma" w:hAnsi="Tahoma" w:cs="Tahoma"/>
+                <w:noProof/>
+                <w:sz w:val="16"/>
+                <w:szCs w:val="16"/>
+              </w:rPr>
               <w:t>{surat_penyusun_no}</w:t>
             </w:r>
           </w:p>
@@ -3579,6 +3616,15 @@
                 <w:szCs w:val="16"/>
               </w:rPr>
             </w:pPr>
+            <w:r>
+              <w:rPr>
+                <w:rFonts w:ascii="Tahoma" w:hAnsi="Tahoma" w:cs="Tahoma"/>
+                <w:noProof/>
+                <w:sz w:val="16"/>
+                <w:szCs w:val="16"/>
+              </w:rPr>
+              <w:t>$</w:t>
+            </w:r>
             <w:r>
               <w:rPr>
                 <w:rFonts w:ascii="Tahoma" w:hAnsi="Tahoma" w:cs="Tahoma"/>
@@ -3668,6 +3714,15 @@
                 <w:sz w:val="16"/>
                 <w:szCs w:val="16"/>
               </w:rPr>
+              <w:t>$</w:t>
+            </w:r>
+            <w:r>
+              <w:rPr>
+                <w:rFonts w:ascii="Tahoma" w:hAnsi="Tahoma" w:cs="Tahoma"/>
+                <w:noProof/>
+                <w:sz w:val="16"/>
+                <w:szCs w:val="16"/>
+              </w:rPr>
               <w:t>{sertifikasi_penyusun_yes}</w:t>
             </w:r>
           </w:p>
@@ -3694,6 +3749,15 @@
                 <w:sz w:val="16"/>
                 <w:szCs w:val="16"/>
               </w:rPr>
+              <w:t>$</w:t>
+            </w:r>
+            <w:r>
+              <w:rPr>
+                <w:rFonts w:ascii="Tahoma" w:hAnsi="Tahoma" w:cs="Tahoma"/>
+                <w:noProof/>
+                <w:sz w:val="16"/>
+                <w:szCs w:val="16"/>
+              </w:rPr>
               <w:t>{sertifikasi_penyusun_no}</w:t>
             </w:r>
           </w:p>
@@ -3715,6 +3779,15 @@
                 <w:szCs w:val="16"/>
               </w:rPr>
             </w:pPr>
+            <w:r>
+              <w:rPr>
+                <w:rFonts w:ascii="Tahoma" w:hAnsi="Tahoma" w:cs="Tahoma"/>
+                <w:noProof/>
+                <w:sz w:val="16"/>
+                <w:szCs w:val="16"/>
+              </w:rPr>
+              <w:t>$</w:t>
+            </w:r>
             <w:r>
               <w:rPr>
                 <w:rFonts w:ascii="Tahoma" w:hAnsi="Tahoma" w:cs="Tahoma"/>
@@ -3804,6 +3877,15 @@
                 <w:sz w:val="16"/>
                 <w:szCs w:val="16"/>
               </w:rPr>
+              <w:t>$</w:t>
+            </w:r>
+            <w:r>
+              <w:rPr>
+                <w:rFonts w:ascii="Tahoma" w:hAnsi="Tahoma" w:cs="Tahoma"/>
+                <w:noProof/>
+                <w:sz w:val="16"/>
+                <w:szCs w:val="16"/>
+              </w:rPr>
               <w:t>{peta_yes}</w:t>
             </w:r>
           </w:p>
@@ -3830,6 +3912,15 @@
                 <w:sz w:val="16"/>
                 <w:szCs w:val="16"/>
               </w:rPr>
+              <w:t>$</w:t>
+            </w:r>
+            <w:r>
+              <w:rPr>
+                <w:rFonts w:ascii="Tahoma" w:hAnsi="Tahoma" w:cs="Tahoma"/>
+                <w:noProof/>
+                <w:sz w:val="16"/>
+                <w:szCs w:val="16"/>
+              </w:rPr>
               <w:t>{peta_no}</w:t>
             </w:r>
           </w:p>
@@ -3848,6 +3939,15 @@
                 <w:szCs w:val="16"/>
               </w:rPr>
             </w:pPr>
+            <w:r>
+              <w:rPr>
+                <w:rFonts w:ascii="Tahoma" w:hAnsi="Tahoma" w:cs="Tahoma"/>
+                <w:noProof/>
+                <w:sz w:val="16"/>
+                <w:szCs w:val="16"/>
+              </w:rPr>
+              <w:t>$</w:t>
+            </w:r>
             <w:r>
               <w:rPr>
                 <w:rFonts w:ascii="Tahoma" w:hAnsi="Tahoma" w:cs="Tahoma"/>
@@ -3937,6 +4037,15 @@
                 <w:sz w:val="16"/>
                 <w:szCs w:val="16"/>
               </w:rPr>
+              <w:t>$</w:t>
+            </w:r>
+            <w:r>
+              <w:rPr>
+                <w:rFonts w:ascii="Tahoma" w:hAnsi="Tahoma" w:cs="Tahoma"/>
+                <w:noProof/>
+                <w:sz w:val="16"/>
+                <w:szCs w:val="16"/>
+              </w:rPr>
               <w:t>{konsul_publik_yes}</w:t>
             </w:r>
           </w:p>
@@ -3963,6 +4072,15 @@
                 <w:sz w:val="16"/>
                 <w:szCs w:val="16"/>
               </w:rPr>
+              <w:t>$</w:t>
+            </w:r>
+            <w:r>
+              <w:rPr>
+                <w:rFonts w:ascii="Tahoma" w:hAnsi="Tahoma" w:cs="Tahoma"/>
+                <w:noProof/>
+                <w:sz w:val="16"/>
+                <w:szCs w:val="16"/>
+              </w:rPr>
               <w:t>{konsul_publik_no}</w:t>
             </w:r>
           </w:p>
@@ -3981,6 +4099,15 @@
                 <w:szCs w:val="16"/>
               </w:rPr>
             </w:pPr>
+            <w:r>
+              <w:rPr>
+                <w:rFonts w:ascii="Tahoma" w:hAnsi="Tahoma" w:cs="Tahoma"/>
+                <w:noProof/>
+                <w:sz w:val="16"/>
+                <w:szCs w:val="16"/>
+              </w:rPr>
+              <w:t>$</w:t>
+            </w:r>
             <w:r>
               <w:rPr>
                 <w:rFonts w:ascii="Tahoma" w:hAnsi="Tahoma" w:cs="Tahoma"/>
@@ -4070,6 +4197,15 @@
                 <w:sz w:val="16"/>
                 <w:szCs w:val="16"/>
               </w:rPr>
+              <w:t>$</w:t>
+            </w:r>
+            <w:r>
+              <w:rPr>
+                <w:rFonts w:ascii="Tahoma" w:hAnsi="Tahoma" w:cs="Tahoma"/>
+                <w:noProof/>
+                <w:sz w:val="16"/>
+                <w:szCs w:val="16"/>
+              </w:rPr>
               <w:t>{cv_penyusun_yes}</w:t>
             </w:r>
           </w:p>
@@ -4096,6 +4232,15 @@
                 <w:sz w:val="16"/>
                 <w:szCs w:val="16"/>
               </w:rPr>
+              <w:t>$</w:t>
+            </w:r>
+            <w:r>
+              <w:rPr>
+                <w:rFonts w:ascii="Tahoma" w:hAnsi="Tahoma" w:cs="Tahoma"/>
+                <w:noProof/>
+                <w:sz w:val="16"/>
+                <w:szCs w:val="16"/>
+              </w:rPr>
               <w:t>{cv_penyusun_no}</w:t>
             </w:r>
           </w:p>
@@ -4114,6 +4259,15 @@
                 <w:szCs w:val="16"/>
               </w:rPr>
             </w:pPr>
+            <w:r>
+              <w:rPr>
+                <w:rFonts w:ascii="Tahoma" w:hAnsi="Tahoma" w:cs="Tahoma"/>
+                <w:noProof/>
+                <w:sz w:val="16"/>
+                <w:szCs w:val="16"/>
+              </w:rPr>
+              <w:t>$</w:t>
+            </w:r>
             <w:r>
               <w:rPr>
                 <w:rFonts w:ascii="Tahoma" w:hAnsi="Tahoma" w:cs="Tahoma"/>
@@ -4221,6 +4375,15 @@
                 <w:sz w:val="16"/>
                 <w:szCs w:val="16"/>
               </w:rPr>
+              <w:t>$</w:t>
+            </w:r>
+            <w:r>
+              <w:rPr>
+                <w:rFonts w:ascii="Tahoma" w:hAnsi="Tahoma" w:cs="Tahoma"/>
+                <w:noProof/>
+                <w:sz w:val="16"/>
+                <w:szCs w:val="16"/>
+              </w:rPr>
               <w:t>{sistematika_penyusunan_yes}</w:t>
             </w:r>
           </w:p>
@@ -4247,6 +4410,15 @@
                 <w:sz w:val="16"/>
                 <w:szCs w:val="16"/>
               </w:rPr>
+              <w:t>$</w:t>
+            </w:r>
+            <w:r>
+              <w:rPr>
+                <w:rFonts w:ascii="Tahoma" w:hAnsi="Tahoma" w:cs="Tahoma"/>
+                <w:noProof/>
+                <w:sz w:val="16"/>
+                <w:szCs w:val="16"/>
+              </w:rPr>
               <w:t>{sistematika_penyusunan_no}</w:t>
             </w:r>
           </w:p>
@@ -4265,6 +4437,15 @@
                 <w:szCs w:val="16"/>
               </w:rPr>
             </w:pPr>
+            <w:r>
+              <w:rPr>
+                <w:rFonts w:ascii="Tahoma" w:hAnsi="Tahoma" w:cs="Tahoma"/>
+                <w:noProof/>
+                <w:sz w:val="16"/>
+                <w:szCs w:val="16"/>
+              </w:rPr>
+              <w:t>$</w:t>
+            </w:r>
             <w:r>
               <w:rPr>
                 <w:rFonts w:ascii="Tahoma" w:hAnsi="Tahoma" w:cs="Tahoma"/>
@@ -4327,6 +4508,14 @@
                 <w:szCs w:val="16"/>
               </w:rPr>
             </w:pPr>
+            <w:r>
+              <w:rPr>
+                <w:rFonts w:ascii="Tahoma" w:hAnsi="Tahoma" w:cs="Tahoma"/>
+                <w:sz w:val="16"/>
+                <w:szCs w:val="16"/>
+              </w:rPr>
+              <w:t>$</w:t>
+            </w:r>
             <w:r>
               <w:rPr>
                 <w:rFonts w:ascii="Tahoma" w:hAnsi="Tahoma" w:cs="Tahoma"/>
@@ -4417,6 +4606,15 @@
                 <w:sz w:val="16"/>
                 <w:szCs w:val="16"/>
               </w:rPr>
+              <w:t>$</w:t>
+            </w:r>
+            <w:r>
+              <w:rPr>
+                <w:rFonts w:ascii="Tahoma" w:hAnsi="Tahoma" w:cs="Tahoma"/>
+                <w:noProof/>
+                <w:sz w:val="16"/>
+                <w:szCs w:val="16"/>
+              </w:rPr>
               <w:t>{docs_date}</w:t>
             </w:r>
           </w:p>
@@ -4486,6 +4684,15 @@
                 <w:szCs w:val="16"/>
               </w:rPr>
               <w:t xml:space="preserve">Jakarta,  </w:t>
+            </w:r>
+            <w:r>
+              <w:rPr>
+                <w:rFonts w:ascii="Tahoma" w:hAnsi="Tahoma" w:cs="Tahoma"/>
+                <w:noProof/>
+                <w:sz w:val="16"/>
+                <w:szCs w:val="16"/>
+              </w:rPr>
+              <w:t>$</w:t>
             </w:r>
             <w:r>
               <w:rPr>
@@ -4551,6 +4758,15 @@
                 <w:szCs w:val="16"/>
               </w:rPr>
             </w:pPr>
+            <w:r>
+              <w:rPr>
+                <w:rFonts w:ascii="Tahoma" w:hAnsi="Tahoma" w:cs="Tahoma"/>
+                <w:noProof/>
+                <w:sz w:val="16"/>
+                <w:szCs w:val="16"/>
+              </w:rPr>
+              <w:t>$</w:t>
+            </w:r>
             <w:r>
               <w:rPr>
                 <w:rFonts w:ascii="Tahoma" w:hAnsi="Tahoma" w:cs="Tahoma"/>

</xml_diff>

<commit_message>
add another verif point in verif ka
</commit_message>
<xml_diff>
--- a/public/template_berkas_adm_yes.docx
+++ b/public/template_berkas_adm_yes.docx
@@ -2949,7 +2949,16 @@
                 <w:sz w:val="16"/>
                 <w:szCs w:val="16"/>
               </w:rPr>
-              <w:t>kegiatan dengan RTRW yang berlaku</w:t>
+              <w:t xml:space="preserve">kegiatan dengan </w:t>
+            </w:r>
+            <w:r>
+              <w:rPr>
+                <w:rFonts w:ascii="Tahoma" w:hAnsi="Tahoma" w:cs="Tahoma"/>
+                <w:noProof/>
+                <w:sz w:val="16"/>
+                <w:szCs w:val="16"/>
+              </w:rPr>
+              <w:t>rencana tata ruang yang berlaku</w:t>
             </w:r>
           </w:p>
         </w:tc>
@@ -3112,16 +3121,16 @@
                 <w:sz w:val="16"/>
                 <w:szCs w:val="16"/>
               </w:rPr>
-              <w:t>Justifikasi / bukti rencana usaha dan/atau kegiatan secara prinsip dapat di</w:t>
-            </w:r>
-            <w:r>
-              <w:rPr>
-                <w:rFonts w:ascii="Tahoma" w:hAnsi="Tahoma" w:cs="Tahoma"/>
-                <w:noProof/>
-                <w:sz w:val="16"/>
-                <w:szCs w:val="16"/>
-              </w:rPr>
-              <w:t>lakukan</w:t>
+              <w:t>Justifikasi</w:t>
+            </w:r>
+            <w:r>
+              <w:rPr>
+                <w:rFonts w:ascii="Tahoma" w:hAnsi="Tahoma" w:cs="Tahoma"/>
+                <w:noProof/>
+                <w:sz w:val="16"/>
+                <w:szCs w:val="16"/>
+              </w:rPr>
+              <w:t>/bukti persetujuan awal rencana usaha dan/atau kegiatan dengan PIPPIB</w:t>
             </w:r>
           </w:p>
         </w:tc>
@@ -3147,16 +3156,7 @@
                 <w:sz w:val="16"/>
                 <w:szCs w:val="16"/>
               </w:rPr>
-              <w:t>$</w:t>
-            </w:r>
-            <w:r>
-              <w:rPr>
-                <w:rFonts w:ascii="Tahoma" w:hAnsi="Tahoma" w:cs="Tahoma"/>
-                <w:noProof/>
-                <w:sz w:val="16"/>
-                <w:szCs w:val="16"/>
-              </w:rPr>
-              <w:t>{persetujuan_awal_yes}</w:t>
+              <w:t>${pippib_yes}</w:t>
             </w:r>
           </w:p>
         </w:tc>
@@ -3182,16 +3182,25 @@
                 <w:sz w:val="16"/>
                 <w:szCs w:val="16"/>
               </w:rPr>
-              <w:t>$</w:t>
-            </w:r>
-            <w:r>
-              <w:rPr>
-                <w:rFonts w:ascii="Tahoma" w:hAnsi="Tahoma" w:cs="Tahoma"/>
-                <w:noProof/>
-                <w:sz w:val="16"/>
-                <w:szCs w:val="16"/>
-              </w:rPr>
-              <w:t>{persetujuan_awal_no}</w:t>
+              <w:t>${pippib_</w:t>
+            </w:r>
+            <w:r>
+              <w:rPr>
+                <w:rFonts w:ascii="Tahoma" w:hAnsi="Tahoma" w:cs="Tahoma"/>
+                <w:noProof/>
+                <w:sz w:val="16"/>
+                <w:szCs w:val="16"/>
+              </w:rPr>
+              <w:t>no</w:t>
+            </w:r>
+            <w:r>
+              <w:rPr>
+                <w:rFonts w:ascii="Tahoma" w:hAnsi="Tahoma" w:cs="Tahoma"/>
+                <w:noProof/>
+                <w:sz w:val="16"/>
+                <w:szCs w:val="16"/>
+              </w:rPr>
+              <w:t>}</w:t>
             </w:r>
           </w:p>
         </w:tc>
@@ -3219,16 +3228,25 @@
                 <w:sz w:val="16"/>
                 <w:szCs w:val="16"/>
               </w:rPr>
-              <w:t>$</w:t>
-            </w:r>
-            <w:r>
-              <w:rPr>
-                <w:rFonts w:ascii="Tahoma" w:hAnsi="Tahoma" w:cs="Tahoma"/>
-                <w:noProof/>
-                <w:sz w:val="16"/>
-                <w:szCs w:val="16"/>
-              </w:rPr>
-              <w:t>{persetujuan_awal_ket}</w:t>
+              <w:t>${pippib_</w:t>
+            </w:r>
+            <w:r>
+              <w:rPr>
+                <w:rFonts w:ascii="Tahoma" w:hAnsi="Tahoma" w:cs="Tahoma"/>
+                <w:noProof/>
+                <w:sz w:val="16"/>
+                <w:szCs w:val="16"/>
+              </w:rPr>
+              <w:t>ket</w:t>
+            </w:r>
+            <w:r>
+              <w:rPr>
+                <w:rFonts w:ascii="Tahoma" w:hAnsi="Tahoma" w:cs="Tahoma"/>
+                <w:noProof/>
+                <w:sz w:val="16"/>
+                <w:szCs w:val="16"/>
+              </w:rPr>
+              <w:t>}</w:t>
             </w:r>
           </w:p>
         </w:tc>
@@ -3284,7 +3302,16 @@
                 <w:sz w:val="16"/>
                 <w:szCs w:val="16"/>
               </w:rPr>
-              <w:t>Justifikasi / arahan penyusunan dokumen lingkungan</w:t>
+              <w:t xml:space="preserve">Justifikasi / bukti </w:t>
+            </w:r>
+            <w:r>
+              <w:rPr>
+                <w:rFonts w:ascii="Tahoma" w:hAnsi="Tahoma" w:cs="Tahoma"/>
+                <w:noProof/>
+                <w:sz w:val="16"/>
+                <w:szCs w:val="16"/>
+              </w:rPr>
+              <w:t>persetujuan awal rencana usaha dan/atau kegiatan</w:t>
             </w:r>
           </w:p>
         </w:tc>
@@ -3319,43 +3346,7 @@
                 <w:sz w:val="16"/>
                 <w:szCs w:val="16"/>
               </w:rPr>
-              <w:t>{</w:t>
-            </w:r>
-            <w:r>
-              <w:rPr>
-                <w:rFonts w:ascii="Tahoma" w:hAnsi="Tahoma" w:cs="Tahoma"/>
-                <w:noProof/>
-                <w:sz w:val="16"/>
-                <w:szCs w:val="16"/>
-              </w:rPr>
-              <w:t>hasil_</w:t>
-            </w:r>
-            <w:r>
-              <w:rPr>
-                <w:rFonts w:ascii="Tahoma" w:hAnsi="Tahoma" w:cs="Tahoma"/>
-                <w:noProof/>
-                <w:sz w:val="16"/>
-                <w:szCs w:val="16"/>
-              </w:rPr>
-              <w:t>p</w:t>
-            </w:r>
-            <w:r>
-              <w:rPr>
-                <w:rFonts w:ascii="Tahoma" w:hAnsi="Tahoma" w:cs="Tahoma"/>
-                <w:noProof/>
-                <w:sz w:val="16"/>
-                <w:szCs w:val="16"/>
-              </w:rPr>
-              <w:t>enapisan_yes</w:t>
-            </w:r>
-            <w:r>
-              <w:rPr>
-                <w:rFonts w:ascii="Tahoma" w:hAnsi="Tahoma" w:cs="Tahoma"/>
-                <w:noProof/>
-                <w:sz w:val="16"/>
-                <w:szCs w:val="16"/>
-              </w:rPr>
-              <w:t>}</w:t>
+              <w:t>{persetujuan_awal_yes}</w:t>
             </w:r>
           </w:p>
         </w:tc>
@@ -3390,7 +3381,7 @@
                 <w:sz w:val="16"/>
                 <w:szCs w:val="16"/>
               </w:rPr>
-              <w:t>{hasil_penapisan_no}</w:t>
+              <w:t>{persetujuan_awal_no}</w:t>
             </w:r>
           </w:p>
         </w:tc>
@@ -3401,6 +3392,9 @@
           </w:tcPr>
           <w:p>
             <w:pPr>
+              <w:tabs>
+                <w:tab w:val="left" w:pos="146"/>
+              </w:tabs>
               <w:rPr>
                 <w:rFonts w:ascii="Tahoma" w:hAnsi="Tahoma" w:cs="Tahoma"/>
                 <w:noProof/>
@@ -3424,7 +3418,7 @@
                 <w:sz w:val="16"/>
                 <w:szCs w:val="16"/>
               </w:rPr>
-              <w:t>{hasil_penapisan_ket}</w:t>
+              <w:t>{persetujuan_awal_ket}</w:t>
             </w:r>
           </w:p>
         </w:tc>
@@ -3480,7 +3474,7 @@
                 <w:sz w:val="16"/>
                 <w:szCs w:val="16"/>
               </w:rPr>
-              <w:t>Bukti Tanda Registrasi LPJP atau Surat pembentukan Tim Penyusun Amdal dari pihak pemrakarsa</w:t>
+              <w:t>Justifikasi / arahan penyusunan dokumen lingkungan</w:t>
             </w:r>
           </w:p>
         </w:tc>
@@ -3515,7 +3509,43 @@
                 <w:sz w:val="16"/>
                 <w:szCs w:val="16"/>
               </w:rPr>
-              <w:t>{surat_penyusun_yes}</w:t>
+              <w:t>{</w:t>
+            </w:r>
+            <w:r>
+              <w:rPr>
+                <w:rFonts w:ascii="Tahoma" w:hAnsi="Tahoma" w:cs="Tahoma"/>
+                <w:noProof/>
+                <w:sz w:val="16"/>
+                <w:szCs w:val="16"/>
+              </w:rPr>
+              <w:t>hasil_</w:t>
+            </w:r>
+            <w:r>
+              <w:rPr>
+                <w:rFonts w:ascii="Tahoma" w:hAnsi="Tahoma" w:cs="Tahoma"/>
+                <w:noProof/>
+                <w:sz w:val="16"/>
+                <w:szCs w:val="16"/>
+              </w:rPr>
+              <w:t>p</w:t>
+            </w:r>
+            <w:r>
+              <w:rPr>
+                <w:rFonts w:ascii="Tahoma" w:hAnsi="Tahoma" w:cs="Tahoma"/>
+                <w:noProof/>
+                <w:sz w:val="16"/>
+                <w:szCs w:val="16"/>
+              </w:rPr>
+              <w:t>enapisan_yes</w:t>
+            </w:r>
+            <w:r>
+              <w:rPr>
+                <w:rFonts w:ascii="Tahoma" w:hAnsi="Tahoma" w:cs="Tahoma"/>
+                <w:noProof/>
+                <w:sz w:val="16"/>
+                <w:szCs w:val="16"/>
+              </w:rPr>
+              <w:t>}</w:t>
             </w:r>
           </w:p>
         </w:tc>
@@ -3550,7 +3580,7 @@
                 <w:sz w:val="16"/>
                 <w:szCs w:val="16"/>
               </w:rPr>
-              <w:t>{surat_penyusun_no}</w:t>
+              <w:t>{hasil_penapisan_no}</w:t>
             </w:r>
           </w:p>
         </w:tc>
@@ -3584,7 +3614,7 @@
                 <w:sz w:val="16"/>
                 <w:szCs w:val="16"/>
               </w:rPr>
-              <w:t>{surat_penyusun_ket}</w:t>
+              <w:t>{hasil_penapisan_ket}</w:t>
             </w:r>
           </w:p>
         </w:tc>
@@ -3640,7 +3670,7 @@
                 <w:sz w:val="16"/>
                 <w:szCs w:val="16"/>
               </w:rPr>
-              <w:t>Bukti Tanda Sertifikasi Kompetensi penyusunan Amdal (minimal 1 orang KTPA dan 2 orang ATPA)</w:t>
+              <w:t>Bukti Tanda Registrasi LPJP atau Surat pembentukan Tim Penyusun Amdal dari pihak pemrakarsa</w:t>
             </w:r>
           </w:p>
         </w:tc>
@@ -3675,7 +3705,7 @@
                 <w:sz w:val="16"/>
                 <w:szCs w:val="16"/>
               </w:rPr>
-              <w:t>{sertifikasi_penyusun_yes}</w:t>
+              <w:t>{surat_penyusun_yes}</w:t>
             </w:r>
           </w:p>
         </w:tc>
@@ -3710,7 +3740,7 @@
                 <w:sz w:val="16"/>
                 <w:szCs w:val="16"/>
               </w:rPr>
-              <w:t>{sertifikasi_penyusun_no}</w:t>
+              <w:t>{surat_penyusun_no}</w:t>
             </w:r>
           </w:p>
         </w:tc>
@@ -3721,9 +3751,6 @@
           </w:tcPr>
           <w:p>
             <w:pPr>
-              <w:tabs>
-                <w:tab w:val="left" w:pos="326"/>
-              </w:tabs>
               <w:rPr>
                 <w:rFonts w:ascii="Tahoma" w:hAnsi="Tahoma" w:cs="Tahoma"/>
                 <w:noProof/>
@@ -3747,7 +3774,7 @@
                 <w:sz w:val="16"/>
                 <w:szCs w:val="16"/>
               </w:rPr>
-              <w:t>{sertifikasi_penyusun_ket}</w:t>
+              <w:t>{surat_penyusun_ket}</w:t>
             </w:r>
           </w:p>
         </w:tc>
@@ -3803,7 +3830,7 @@
                 <w:sz w:val="16"/>
                 <w:szCs w:val="16"/>
               </w:rPr>
-              <w:t>Kesesuaian peta-peta yang disampaikan berdasarkan kaidah kartografi</w:t>
+              <w:t>Bukti Tanda Sertifikasi Kompetensi penyusunan Amdal (minimal 1 orang KTPA dan 2 orang ATPA)</w:t>
             </w:r>
           </w:p>
         </w:tc>
@@ -3838,7 +3865,7 @@
                 <w:sz w:val="16"/>
                 <w:szCs w:val="16"/>
               </w:rPr>
-              <w:t>{peta_yes}</w:t>
+              <w:t>{sertifikasi_penyusun_yes}</w:t>
             </w:r>
           </w:p>
         </w:tc>
@@ -3873,7 +3900,7 @@
                 <w:sz w:val="16"/>
                 <w:szCs w:val="16"/>
               </w:rPr>
-              <w:t>{peta_no}</w:t>
+              <w:t>{sertifikasi_penyusun_no}</w:t>
             </w:r>
           </w:p>
         </w:tc>
@@ -3884,6 +3911,9 @@
           </w:tcPr>
           <w:p>
             <w:pPr>
+              <w:tabs>
+                <w:tab w:val="left" w:pos="326"/>
+              </w:tabs>
               <w:rPr>
                 <w:rFonts w:ascii="Tahoma" w:hAnsi="Tahoma" w:cs="Tahoma"/>
                 <w:noProof/>
@@ -3907,7 +3937,7 @@
                 <w:sz w:val="16"/>
                 <w:szCs w:val="16"/>
               </w:rPr>
-              <w:t>{peta_ket}</w:t>
+              <w:t>{sertifikasi_penyusun_ket}</w:t>
             </w:r>
           </w:p>
         </w:tc>
@@ -3963,7 +3993,7 @@
                 <w:sz w:val="16"/>
                 <w:szCs w:val="16"/>
               </w:rPr>
-              <w:t>Bukti pengumuman di media massa dan konsultasi publik yang telah dilakukan beserta penunjukkan wakil masyarakat yang akan dilibatkan dalam rapat komisi</w:t>
+              <w:t>Kesesuaian peta-peta yang disampaikan berdasarkan kaidah kartografi</w:t>
             </w:r>
           </w:p>
         </w:tc>
@@ -3998,7 +4028,7 @@
                 <w:sz w:val="16"/>
                 <w:szCs w:val="16"/>
               </w:rPr>
-              <w:t>{konsul_publik_yes}</w:t>
+              <w:t>{peta_yes}</w:t>
             </w:r>
           </w:p>
         </w:tc>
@@ -4033,7 +4063,7 @@
                 <w:sz w:val="16"/>
                 <w:szCs w:val="16"/>
               </w:rPr>
-              <w:t>{konsul_publik_no}</w:t>
+              <w:t>{peta_no}</w:t>
             </w:r>
           </w:p>
         </w:tc>
@@ -4067,7 +4097,7 @@
                 <w:sz w:val="16"/>
                 <w:szCs w:val="16"/>
               </w:rPr>
-              <w:t>{konsul_publik_ket}</w:t>
+              <w:t>{peta_ket}</w:t>
             </w:r>
           </w:p>
         </w:tc>
@@ -4123,7 +4153,7 @@
                 <w:sz w:val="16"/>
                 <w:szCs w:val="16"/>
               </w:rPr>
-              <w:t>CV penyusun Amdal</w:t>
+              <w:t>Bukti pengumuman di media massa dan konsultasi publik yang telah dilakukan beserta penunjukkan wakil masyarakat yang akan dilibatkan dalam rapat komisi</w:t>
             </w:r>
           </w:p>
         </w:tc>
@@ -4158,7 +4188,7 @@
                 <w:sz w:val="16"/>
                 <w:szCs w:val="16"/>
               </w:rPr>
-              <w:t>{cv_penyusun_yes}</w:t>
+              <w:t>{konsul_publik_yes}</w:t>
             </w:r>
           </w:p>
         </w:tc>
@@ -4193,7 +4223,7 @@
                 <w:sz w:val="16"/>
                 <w:szCs w:val="16"/>
               </w:rPr>
-              <w:t>{cv_penyusun_no}</w:t>
+              <w:t>{konsul_publik_no}</w:t>
             </w:r>
           </w:p>
         </w:tc>
@@ -4227,7 +4257,7 @@
                 <w:sz w:val="16"/>
                 <w:szCs w:val="16"/>
               </w:rPr>
-              <w:t>{cv_penyusun_ket}</w:t>
+              <w:t>{konsul_publik_ket}</w:t>
             </w:r>
           </w:p>
         </w:tc>
@@ -4259,6 +4289,166 @@
                 <w:szCs w:val="16"/>
               </w:rPr>
               <w:t>9</w:t>
+            </w:r>
+          </w:p>
+        </w:tc>
+        <w:tc>
+          <w:tcPr>
+            <w:tcW w:w="3726" w:type="dxa"/>
+            <w:shd w:val="clear" w:color="auto" w:fill="FFFFFF"/>
+          </w:tcPr>
+          <w:p>
+            <w:pPr>
+              <w:rPr>
+                <w:rFonts w:ascii="Tahoma" w:hAnsi="Tahoma" w:cs="Tahoma"/>
+                <w:noProof/>
+                <w:sz w:val="16"/>
+                <w:szCs w:val="16"/>
+              </w:rPr>
+            </w:pPr>
+            <w:r>
+              <w:rPr>
+                <w:rFonts w:ascii="Tahoma" w:hAnsi="Tahoma" w:cs="Tahoma"/>
+                <w:noProof/>
+                <w:sz w:val="16"/>
+                <w:szCs w:val="16"/>
+              </w:rPr>
+              <w:t>CV penyusun Amdal</w:t>
+            </w:r>
+          </w:p>
+        </w:tc>
+        <w:tc>
+          <w:tcPr>
+            <w:tcW w:w="770" w:type="dxa"/>
+            <w:shd w:val="clear" w:color="auto" w:fill="FFFFFF"/>
+          </w:tcPr>
+          <w:p>
+            <w:pPr>
+              <w:jc w:val="center"/>
+              <w:rPr>
+                <w:rFonts w:ascii="Tahoma" w:hAnsi="Tahoma" w:cs="Tahoma"/>
+                <w:noProof/>
+                <w:sz w:val="16"/>
+                <w:szCs w:val="16"/>
+              </w:rPr>
+            </w:pPr>
+            <w:r>
+              <w:rPr>
+                <w:rFonts w:ascii="Tahoma" w:hAnsi="Tahoma" w:cs="Tahoma"/>
+                <w:noProof/>
+                <w:sz w:val="16"/>
+                <w:szCs w:val="16"/>
+              </w:rPr>
+              <w:t>$</w:t>
+            </w:r>
+            <w:r>
+              <w:rPr>
+                <w:rFonts w:ascii="Tahoma" w:hAnsi="Tahoma" w:cs="Tahoma"/>
+                <w:noProof/>
+                <w:sz w:val="16"/>
+                <w:szCs w:val="16"/>
+              </w:rPr>
+              <w:t>{cv_penyusun_yes}</w:t>
+            </w:r>
+          </w:p>
+        </w:tc>
+        <w:tc>
+          <w:tcPr>
+            <w:tcW w:w="910" w:type="dxa"/>
+            <w:shd w:val="clear" w:color="auto" w:fill="FFFFFF"/>
+          </w:tcPr>
+          <w:p>
+            <w:pPr>
+              <w:jc w:val="center"/>
+              <w:rPr>
+                <w:rFonts w:ascii="Tahoma" w:hAnsi="Tahoma" w:cs="Tahoma"/>
+                <w:noProof/>
+                <w:sz w:val="16"/>
+                <w:szCs w:val="16"/>
+              </w:rPr>
+            </w:pPr>
+            <w:r>
+              <w:rPr>
+                <w:rFonts w:ascii="Tahoma" w:hAnsi="Tahoma" w:cs="Tahoma"/>
+                <w:noProof/>
+                <w:sz w:val="16"/>
+                <w:szCs w:val="16"/>
+              </w:rPr>
+              <w:t>$</w:t>
+            </w:r>
+            <w:r>
+              <w:rPr>
+                <w:rFonts w:ascii="Tahoma" w:hAnsi="Tahoma" w:cs="Tahoma"/>
+                <w:noProof/>
+                <w:sz w:val="16"/>
+                <w:szCs w:val="16"/>
+              </w:rPr>
+              <w:t>{cv_penyusun_no}</w:t>
+            </w:r>
+          </w:p>
+        </w:tc>
+        <w:tc>
+          <w:tcPr>
+            <w:tcW w:w="4731" w:type="dxa"/>
+            <w:shd w:val="clear" w:color="auto" w:fill="FFFFFF"/>
+          </w:tcPr>
+          <w:p>
+            <w:pPr>
+              <w:rPr>
+                <w:rFonts w:ascii="Tahoma" w:hAnsi="Tahoma" w:cs="Tahoma"/>
+                <w:noProof/>
+                <w:sz w:val="16"/>
+                <w:szCs w:val="16"/>
+              </w:rPr>
+            </w:pPr>
+            <w:r>
+              <w:rPr>
+                <w:rFonts w:ascii="Tahoma" w:hAnsi="Tahoma" w:cs="Tahoma"/>
+                <w:noProof/>
+                <w:sz w:val="16"/>
+                <w:szCs w:val="16"/>
+              </w:rPr>
+              <w:t>$</w:t>
+            </w:r>
+            <w:r>
+              <w:rPr>
+                <w:rFonts w:ascii="Tahoma" w:hAnsi="Tahoma" w:cs="Tahoma"/>
+                <w:noProof/>
+                <w:sz w:val="16"/>
+                <w:szCs w:val="16"/>
+              </w:rPr>
+              <w:t>{cv_penyusun_ket}</w:t>
+            </w:r>
+          </w:p>
+        </w:tc>
+      </w:tr>
+      <w:tr>
+        <w:trPr>
+          <w:trHeight w:val="245"/>
+        </w:trPr>
+        <w:tc>
+          <w:tcPr>
+            <w:tcW w:w="574" w:type="dxa"/>
+            <w:shd w:val="clear" w:color="auto" w:fill="FFFFFF"/>
+          </w:tcPr>
+          <w:p>
+            <w:pPr>
+              <w:jc w:val="center"/>
+              <w:rPr>
+                <w:rFonts w:ascii="Tahoma" w:hAnsi="Tahoma" w:cs="Tahoma"/>
+                <w:noProof/>
+                <w:sz w:val="16"/>
+                <w:szCs w:val="16"/>
+              </w:rPr>
+            </w:pPr>
+            <w:r>
+              <w:rPr>
+                <w:rFonts w:ascii="Tahoma" w:hAnsi="Tahoma" w:cs="Tahoma"/>
+                <w:noProof/>
+                <w:sz w:val="16"/>
+                <w:szCs w:val="16"/>
+              </w:rPr>
+              <w:t>10</w:t>
             </w:r>
           </w:p>
         </w:tc>

</xml_diff>

<commit_message>
change nomenclature in verifikasi ka
</commit_message>
<xml_diff>
--- a/public/template_berkas_adm_yes.docx
+++ b/public/template_berkas_adm_yes.docx
@@ -202,13 +202,77 @@
         </w:rPr>
         <w:t xml:space="preserve">Gedung </w:t>
       </w:r>
+      <w:proofErr w:type="spellStart"/>
       <w:r>
         <w:rPr>
           <w:rFonts w:ascii="Tahoma" w:hAnsi="Tahoma" w:cs="Tahoma"/>
           <w:sz w:val="22"/>
           <w:szCs w:val="22"/>
         </w:rPr>
-        <w:t>Manggala Wanabakti Blok IV Lt.6 Wing C, Jl. Jend. Gatot Subroto Jakarta 10270</w:t>
+        <w:t>Manggala</w:t>
+      </w:r>
+      <w:proofErr w:type="spellEnd"/>
+      <w:r>
+        <w:rPr>
+          <w:rFonts w:ascii="Tahoma" w:hAnsi="Tahoma" w:cs="Tahoma"/>
+          <w:sz w:val="22"/>
+          <w:szCs w:val="22"/>
+        </w:rPr>
+        <w:t xml:space="preserve"> </w:t>
+      </w:r>
+      <w:proofErr w:type="spellStart"/>
+      <w:r>
+        <w:rPr>
+          <w:rFonts w:ascii="Tahoma" w:hAnsi="Tahoma" w:cs="Tahoma"/>
+          <w:sz w:val="22"/>
+          <w:szCs w:val="22"/>
+        </w:rPr>
+        <w:t>Wanabakti</w:t>
+      </w:r>
+      <w:proofErr w:type="spellEnd"/>
+      <w:r>
+        <w:rPr>
+          <w:rFonts w:ascii="Tahoma" w:hAnsi="Tahoma" w:cs="Tahoma"/>
+          <w:sz w:val="22"/>
+          <w:szCs w:val="22"/>
+        </w:rPr>
+        <w:t xml:space="preserve"> Blok IV Lt.6 Wing C, Jl. </w:t>
+      </w:r>
+      <w:proofErr w:type="spellStart"/>
+      <w:r>
+        <w:rPr>
+          <w:rFonts w:ascii="Tahoma" w:hAnsi="Tahoma" w:cs="Tahoma"/>
+          <w:sz w:val="22"/>
+          <w:szCs w:val="22"/>
+        </w:rPr>
+        <w:t>Jend</w:t>
+      </w:r>
+      <w:proofErr w:type="spellEnd"/>
+      <w:r>
+        <w:rPr>
+          <w:rFonts w:ascii="Tahoma" w:hAnsi="Tahoma" w:cs="Tahoma"/>
+          <w:sz w:val="22"/>
+          <w:szCs w:val="22"/>
+        </w:rPr>
+        <w:t xml:space="preserve">. </w:t>
+      </w:r>
+      <w:proofErr w:type="spellStart"/>
+      <w:r>
+        <w:rPr>
+          <w:rFonts w:ascii="Tahoma" w:hAnsi="Tahoma" w:cs="Tahoma"/>
+          <w:sz w:val="22"/>
+          <w:szCs w:val="22"/>
+        </w:rPr>
+        <w:t>Gatot</w:t>
+      </w:r>
+      <w:proofErr w:type="spellEnd"/>
+      <w:r>
+        <w:rPr>
+          <w:rFonts w:ascii="Tahoma" w:hAnsi="Tahoma" w:cs="Tahoma"/>
+          <w:sz w:val="22"/>
+          <w:szCs w:val="22"/>
+        </w:rPr>
+        <w:t xml:space="preserve"> Subroto Jakarta 10270</w:t>
       </w:r>
     </w:p>
     <w:p>
@@ -222,13 +286,23 @@
           <w:szCs w:val="22"/>
         </w:rPr>
       </w:pPr>
+      <w:proofErr w:type="spellStart"/>
       <w:r>
         <w:rPr>
           <w:rFonts w:ascii="Tahoma" w:hAnsi="Tahoma" w:cs="Tahoma"/>
           <w:sz w:val="22"/>
           <w:szCs w:val="22"/>
         </w:rPr>
-        <w:t>Telepon (021) 5705090</w:t>
+        <w:t>Telepon</w:t>
+      </w:r>
+      <w:proofErr w:type="spellEnd"/>
+      <w:r>
+        <w:rPr>
+          <w:rFonts w:ascii="Tahoma" w:hAnsi="Tahoma" w:cs="Tahoma"/>
+          <w:sz w:val="22"/>
+          <w:szCs w:val="22"/>
+        </w:rPr>
+        <w:t xml:space="preserve"> (021) 5705090</w:t>
       </w:r>
       <w:r>
         <w:rPr>
@@ -236,7 +310,25 @@
           <w:sz w:val="22"/>
           <w:szCs w:val="22"/>
         </w:rPr>
-        <w:t xml:space="preserve">; Faksimile </w:t>
+        <w:t xml:space="preserve">; </w:t>
+      </w:r>
+      <w:proofErr w:type="spellStart"/>
+      <w:r>
+        <w:rPr>
+          <w:rFonts w:ascii="Tahoma" w:hAnsi="Tahoma" w:cs="Tahoma"/>
+          <w:sz w:val="22"/>
+          <w:szCs w:val="22"/>
+        </w:rPr>
+        <w:t>Faksimile</w:t>
+      </w:r>
+      <w:proofErr w:type="spellEnd"/>
+      <w:r>
+        <w:rPr>
+          <w:rFonts w:ascii="Tahoma" w:hAnsi="Tahoma" w:cs="Tahoma"/>
+          <w:sz w:val="22"/>
+          <w:szCs w:val="22"/>
+        </w:rPr>
+        <w:t xml:space="preserve"> </w:t>
       </w:r>
       <w:r>
         <w:rPr>
@@ -1600,7 +1692,25 @@
                 <w:sz w:val="16"/>
                 <w:szCs w:val="16"/>
               </w:rPr>
-              <w:t>{meeting_invitations}</w:t>
+              <w:t>{</w:t>
+            </w:r>
+            <w:proofErr w:type="spellStart"/>
+            <w:r>
+              <w:rPr>
+                <w:rFonts w:ascii="Tahoma" w:hAnsi="Tahoma" w:cs="Tahoma"/>
+                <w:sz w:val="16"/>
+                <w:szCs w:val="16"/>
+              </w:rPr>
+              <w:t>meeting_invitations</w:t>
+            </w:r>
+            <w:proofErr w:type="spellEnd"/>
+            <w:r>
+              <w:rPr>
+                <w:rFonts w:ascii="Tahoma" w:hAnsi="Tahoma" w:cs="Tahoma"/>
+                <w:sz w:val="16"/>
+                <w:szCs w:val="16"/>
+              </w:rPr>
+              <w:t>}</w:t>
             </w:r>
           </w:p>
           <w:p>
@@ -1654,7 +1764,25 @@
                 <w:sz w:val="16"/>
                 <w:szCs w:val="16"/>
               </w:rPr>
-              <w:t>{/meeting_invitations}</w:t>
+              <w:t>{/</w:t>
+            </w:r>
+            <w:proofErr w:type="spellStart"/>
+            <w:r>
+              <w:rPr>
+                <w:rFonts w:ascii="Tahoma" w:hAnsi="Tahoma" w:cs="Tahoma"/>
+                <w:sz w:val="16"/>
+                <w:szCs w:val="16"/>
+              </w:rPr>
+              <w:t>meeting_invitations</w:t>
+            </w:r>
+            <w:proofErr w:type="spellEnd"/>
+            <w:r>
+              <w:rPr>
+                <w:rFonts w:ascii="Tahoma" w:hAnsi="Tahoma" w:cs="Tahoma"/>
+                <w:sz w:val="16"/>
+                <w:szCs w:val="16"/>
+              </w:rPr>
+              <w:t>}</w:t>
             </w:r>
           </w:p>
         </w:tc>
@@ -2631,13 +2759,77 @@
         </w:rPr>
         <w:t xml:space="preserve">Gedung </w:t>
       </w:r>
+      <w:proofErr w:type="spellStart"/>
       <w:r>
         <w:rPr>
           <w:rFonts w:ascii="Tahoma" w:hAnsi="Tahoma" w:cs="Tahoma"/>
           <w:sz w:val="22"/>
           <w:szCs w:val="22"/>
         </w:rPr>
-        <w:t>Manggala Wanabakti Blok IV Lt.6 Wing C, Jl. Jend. Gatot Subroto Jakarta 10270</w:t>
+        <w:t>Manggala</w:t>
+      </w:r>
+      <w:proofErr w:type="spellEnd"/>
+      <w:r>
+        <w:rPr>
+          <w:rFonts w:ascii="Tahoma" w:hAnsi="Tahoma" w:cs="Tahoma"/>
+          <w:sz w:val="22"/>
+          <w:szCs w:val="22"/>
+        </w:rPr>
+        <w:t xml:space="preserve"> </w:t>
+      </w:r>
+      <w:proofErr w:type="spellStart"/>
+      <w:r>
+        <w:rPr>
+          <w:rFonts w:ascii="Tahoma" w:hAnsi="Tahoma" w:cs="Tahoma"/>
+          <w:sz w:val="22"/>
+          <w:szCs w:val="22"/>
+        </w:rPr>
+        <w:t>Wanabakti</w:t>
+      </w:r>
+      <w:proofErr w:type="spellEnd"/>
+      <w:r>
+        <w:rPr>
+          <w:rFonts w:ascii="Tahoma" w:hAnsi="Tahoma" w:cs="Tahoma"/>
+          <w:sz w:val="22"/>
+          <w:szCs w:val="22"/>
+        </w:rPr>
+        <w:t xml:space="preserve"> Blok IV Lt.6 Wing C, Jl. </w:t>
+      </w:r>
+      <w:proofErr w:type="spellStart"/>
+      <w:r>
+        <w:rPr>
+          <w:rFonts w:ascii="Tahoma" w:hAnsi="Tahoma" w:cs="Tahoma"/>
+          <w:sz w:val="22"/>
+          <w:szCs w:val="22"/>
+        </w:rPr>
+        <w:t>Jend</w:t>
+      </w:r>
+      <w:proofErr w:type="spellEnd"/>
+      <w:r>
+        <w:rPr>
+          <w:rFonts w:ascii="Tahoma" w:hAnsi="Tahoma" w:cs="Tahoma"/>
+          <w:sz w:val="22"/>
+          <w:szCs w:val="22"/>
+        </w:rPr>
+        <w:t xml:space="preserve">. </w:t>
+      </w:r>
+      <w:proofErr w:type="spellStart"/>
+      <w:r>
+        <w:rPr>
+          <w:rFonts w:ascii="Tahoma" w:hAnsi="Tahoma" w:cs="Tahoma"/>
+          <w:sz w:val="22"/>
+          <w:szCs w:val="22"/>
+        </w:rPr>
+        <w:t>Gatot</w:t>
+      </w:r>
+      <w:proofErr w:type="spellEnd"/>
+      <w:r>
+        <w:rPr>
+          <w:rFonts w:ascii="Tahoma" w:hAnsi="Tahoma" w:cs="Tahoma"/>
+          <w:sz w:val="22"/>
+          <w:szCs w:val="22"/>
+        </w:rPr>
+        <w:t xml:space="preserve"> Subroto Jakarta 10270</w:t>
       </w:r>
     </w:p>
     <w:p>
@@ -2651,13 +2843,23 @@
           <w:szCs w:val="22"/>
         </w:rPr>
       </w:pPr>
+      <w:proofErr w:type="spellStart"/>
       <w:r>
         <w:rPr>
           <w:rFonts w:ascii="Tahoma" w:hAnsi="Tahoma" w:cs="Tahoma"/>
           <w:sz w:val="22"/>
           <w:szCs w:val="22"/>
         </w:rPr>
-        <w:t>Telepon (021) 5705090</w:t>
+        <w:t>Telepon</w:t>
+      </w:r>
+      <w:proofErr w:type="spellEnd"/>
+      <w:r>
+        <w:rPr>
+          <w:rFonts w:ascii="Tahoma" w:hAnsi="Tahoma" w:cs="Tahoma"/>
+          <w:sz w:val="22"/>
+          <w:szCs w:val="22"/>
+        </w:rPr>
+        <w:t xml:space="preserve"> (021) 5705090</w:t>
       </w:r>
       <w:r>
         <w:rPr>
@@ -2665,7 +2867,25 @@
           <w:sz w:val="22"/>
           <w:szCs w:val="22"/>
         </w:rPr>
-        <w:t xml:space="preserve">; Faksimile </w:t>
+        <w:t xml:space="preserve">; </w:t>
+      </w:r>
+      <w:proofErr w:type="spellStart"/>
+      <w:r>
+        <w:rPr>
+          <w:rFonts w:ascii="Tahoma" w:hAnsi="Tahoma" w:cs="Tahoma"/>
+          <w:sz w:val="22"/>
+          <w:szCs w:val="22"/>
+        </w:rPr>
+        <w:t>Faksimile</w:t>
+      </w:r>
+      <w:proofErr w:type="spellEnd"/>
+      <w:r>
+        <w:rPr>
+          <w:rFonts w:ascii="Tahoma" w:hAnsi="Tahoma" w:cs="Tahoma"/>
+          <w:sz w:val="22"/>
+          <w:szCs w:val="22"/>
+        </w:rPr>
+        <w:t xml:space="preserve"> </w:t>
       </w:r>
       <w:r>
         <w:rPr>
@@ -3257,7 +3477,25 @@
                 <w:sz w:val="16"/>
                 <w:szCs w:val="16"/>
               </w:rPr>
-              <w:t>Justifikasi/bukti persetujuan awal rencana usaha dan/atau kegiatan dengan PIPPIB</w:t>
+              <w:t xml:space="preserve">Justifikasi/bukti </w:t>
+            </w:r>
+            <w:r>
+              <w:rPr>
+                <w:rFonts w:ascii="Tahoma" w:hAnsi="Tahoma" w:cs="Tahoma"/>
+                <w:noProof/>
+                <w:sz w:val="16"/>
+                <w:szCs w:val="16"/>
+              </w:rPr>
+              <w:t xml:space="preserve">kesesuaian lokasi </w:t>
+            </w:r>
+            <w:r>
+              <w:rPr>
+                <w:rFonts w:ascii="Tahoma" w:hAnsi="Tahoma" w:cs="Tahoma"/>
+                <w:noProof/>
+                <w:sz w:val="16"/>
+                <w:szCs w:val="16"/>
+              </w:rPr>
+              <w:t>rencana usaha dan/atau kegiatan dengan PIPPIB</w:t>
             </w:r>
           </w:p>
         </w:tc>

</xml_diff>